<commit_message>
update all overview docs
</commit_message>
<xml_diff>
--- a/docs/info/epa_1-2_doc_2025/cyber_port/DATS_CYBER_1-2_EPA-Portfolio_Support_2025_v1.docx
+++ b/docs/info/epa_1-2_doc_2025/cyber_port/DATS_CYBER_1-2_EPA-Portfolio_Support_2025_v1.docx
@@ -20597,6 +20597,28 @@
             <w:r>
               <w:rPr>
                 <w:rFonts w:asciiTheme="minorHAnsi" w:hAnsiTheme="minorHAnsi" w:cs="Open Sans"/>
+                <w:b/>
+                <w:bCs/>
+                <w:color w:val="000000"/>
+                <w:sz w:val="18"/>
+                <w:szCs w:val="18"/>
+              </w:rPr>
+              <w:t>For Distinction</w:t>
+            </w:r>
+            <w:r>
+              <w:rPr>
+                <w:rFonts w:asciiTheme="minorHAnsi" w:hAnsiTheme="minorHAnsi" w:cs="Open Sans"/>
+                <w:b/>
+                <w:bCs/>
+                <w:color w:val="000000"/>
+                <w:sz w:val="18"/>
+                <w:szCs w:val="18"/>
+              </w:rPr>
+              <w:t xml:space="preserve">: </w:t>
+            </w:r>
+            <w:r>
+              <w:rPr>
+                <w:rFonts w:asciiTheme="minorHAnsi" w:hAnsiTheme="minorHAnsi" w:cs="Open Sans"/>
                 <w:color w:val="000000"/>
                 <w:sz w:val="18"/>
                 <w:szCs w:val="18"/>
@@ -20625,6 +20647,28 @@
                 <w:szCs w:val="18"/>
               </w:rPr>
             </w:pPr>
+            <w:r>
+              <w:rPr>
+                <w:rFonts w:asciiTheme="minorHAnsi" w:hAnsiTheme="minorHAnsi" w:cs="Open Sans"/>
+                <w:b/>
+                <w:bCs/>
+                <w:color w:val="000000"/>
+                <w:sz w:val="18"/>
+                <w:szCs w:val="18"/>
+              </w:rPr>
+              <w:t>For Distinction</w:t>
+            </w:r>
+            <w:r>
+              <w:rPr>
+                <w:rFonts w:asciiTheme="minorHAnsi" w:hAnsiTheme="minorHAnsi" w:cs="Open Sans"/>
+                <w:b/>
+                <w:bCs/>
+                <w:color w:val="000000"/>
+                <w:sz w:val="18"/>
+                <w:szCs w:val="18"/>
+              </w:rPr>
+              <w:t xml:space="preserve">: </w:t>
+            </w:r>
             <w:r>
               <w:rPr>
                 <w:rFonts w:asciiTheme="minorHAnsi" w:hAnsiTheme="minorHAnsi" w:cs="Open Sans"/>

</xml_diff>